<commit_message>
edicion de campos requerimientos funcionales
</commit_message>
<xml_diff>
--- a/documento-arquitectura.docx
+++ b/documento-arquitectura.docx
@@ -14382,6 +14382,21 @@
               </w:rPr>
               <w:t>Menú principal: botón que nos permitirá acceder a la vista menú principal</w:t>
             </w:r>
+            <w:r>
+              <w:rPr>
+                <w:b w:val="false"/>
+                <w:bCs w:val="false"/>
+                <w:i w:val="false"/>
+                <w:caps w:val="false"/>
+                <w:smallCaps w:val="false"/>
+                <w:color w:val="000000"/>
+                <w:spacing w:val="0"/>
+                <w:sz w:val="24"/>
+                <w:szCs w:val="24"/>
+                <w:u w:val="none"/>
+              </w:rPr>
+              <w:t>.</w:t>
+            </w:r>
           </w:p>
           <w:p>
             <w:pPr>
@@ -14502,7 +14517,264 @@
                 <w:u w:val="none"/>
                 <w:lang w:val="en-US" w:eastAsia="zh-CN" w:bidi="hi-IN"/>
               </w:rPr>
-              <w:t>Metrics</w:t>
+              <w:t>Metrics.</w:t>
+            </w:r>
+          </w:p>
+          <w:p>
+            <w:pPr>
+              <w:pStyle w:val="Contenidodelatabla"/>
+              <w:widowControl w:val="false"/>
+              <w:bidi w:val="0"/>
+              <w:jc w:val="left"/>
+              <w:rPr>
+                <w:rFonts w:ascii="Liberation Serif" w:hAnsi="Liberation Serif"/>
+                <w:b w:val="false"/>
+                <w:b w:val="false"/>
+                <w:bCs w:val="false"/>
+                <w:i w:val="false"/>
+                <w:i w:val="false"/>
+                <w:caps w:val="false"/>
+                <w:smallCaps w:val="false"/>
+                <w:color w:val="000000"/>
+                <w:spacing w:val="0"/>
+                <w:sz w:val="24"/>
+                <w:szCs w:val="24"/>
+                <w:u w:val="none"/>
+              </w:rPr>
+            </w:pPr>
+            <w:r>
+              <w:rPr/>
+            </w:r>
+          </w:p>
+          <w:p>
+            <w:pPr>
+              <w:pStyle w:val="Contenidodelatabla"/>
+              <w:widowControl w:val="false"/>
+              <w:bidi w:val="0"/>
+              <w:jc w:val="left"/>
+              <w:rPr>
+                <w:rFonts w:ascii="Liberation Serif" w:hAnsi="Liberation Serif"/>
+                <w:b w:val="false"/>
+                <w:b w:val="false"/>
+                <w:bCs w:val="false"/>
+                <w:i w:val="false"/>
+                <w:i w:val="false"/>
+                <w:caps w:val="false"/>
+                <w:smallCaps w:val="false"/>
+                <w:color w:val="000000"/>
+                <w:spacing w:val="0"/>
+                <w:sz w:val="24"/>
+                <w:szCs w:val="24"/>
+                <w:u w:val="none"/>
+              </w:rPr>
+            </w:pPr>
+            <w:r>
+              <w:rPr>
+                <w:b w:val="false"/>
+                <w:bCs w:val="false"/>
+                <w:i w:val="false"/>
+                <w:caps w:val="false"/>
+                <w:smallCaps w:val="false"/>
+                <w:color w:val="000000"/>
+                <w:spacing w:val="0"/>
+                <w:sz w:val="24"/>
+                <w:szCs w:val="24"/>
+                <w:u w:val="none"/>
+                <w:lang w:val="es-CL" w:eastAsia="zh-CN" w:bidi="hi-IN"/>
+              </w:rPr>
+              <w:t>Iniciar</w:t>
+            </w:r>
+            <w:r>
+              <w:rPr>
+                <w:b w:val="false"/>
+                <w:bCs w:val="false"/>
+                <w:i w:val="false"/>
+                <w:caps w:val="false"/>
+                <w:smallCaps w:val="false"/>
+                <w:color w:val="000000"/>
+                <w:spacing w:val="0"/>
+                <w:sz w:val="24"/>
+                <w:szCs w:val="24"/>
+                <w:u w:val="none"/>
+                <w:lang w:val="en-US" w:eastAsia="zh-CN" w:bidi="hi-IN"/>
+              </w:rPr>
+              <w:t xml:space="preserve"> </w:t>
+            </w:r>
+            <w:r>
+              <w:rPr>
+                <w:b w:val="false"/>
+                <w:bCs w:val="false"/>
+                <w:i w:val="false"/>
+                <w:caps w:val="false"/>
+                <w:smallCaps w:val="false"/>
+                <w:color w:val="000000"/>
+                <w:spacing w:val="0"/>
+                <w:sz w:val="24"/>
+                <w:szCs w:val="24"/>
+                <w:u w:val="none"/>
+                <w:lang w:val="es-ES" w:eastAsia="zh-CN" w:bidi="hi-IN"/>
+              </w:rPr>
+              <w:t>sesión</w:t>
+            </w:r>
+            <w:r>
+              <w:rPr>
+                <w:b w:val="false"/>
+                <w:bCs w:val="false"/>
+                <w:i w:val="false"/>
+                <w:caps w:val="false"/>
+                <w:smallCaps w:val="false"/>
+                <w:color w:val="000000"/>
+                <w:spacing w:val="0"/>
+                <w:sz w:val="24"/>
+                <w:szCs w:val="24"/>
+                <w:u w:val="none"/>
+                <w:lang w:val="en-US" w:eastAsia="zh-CN" w:bidi="hi-IN"/>
+              </w:rPr>
+              <w:t xml:space="preserve">: </w:t>
+            </w:r>
+            <w:r>
+              <w:rPr>
+                <w:b w:val="false"/>
+                <w:bCs w:val="false"/>
+                <w:i w:val="false"/>
+                <w:caps w:val="false"/>
+                <w:smallCaps w:val="false"/>
+                <w:color w:val="000000"/>
+                <w:spacing w:val="0"/>
+                <w:sz w:val="24"/>
+                <w:szCs w:val="24"/>
+                <w:u w:val="none"/>
+                <w:lang w:val="es-CL" w:eastAsia="zh-CN" w:bidi="hi-IN"/>
+              </w:rPr>
+              <w:t>botón</w:t>
+            </w:r>
+            <w:r>
+              <w:rPr>
+                <w:b w:val="false"/>
+                <w:bCs w:val="false"/>
+                <w:i w:val="false"/>
+                <w:caps w:val="false"/>
+                <w:smallCaps w:val="false"/>
+                <w:color w:val="000000"/>
+                <w:spacing w:val="0"/>
+                <w:sz w:val="24"/>
+                <w:szCs w:val="24"/>
+                <w:u w:val="none"/>
+                <w:lang w:val="en-US" w:eastAsia="zh-CN" w:bidi="hi-IN"/>
+              </w:rPr>
+              <w:t xml:space="preserve"> que nos </w:t>
+            </w:r>
+            <w:r>
+              <w:rPr>
+                <w:b w:val="false"/>
+                <w:bCs w:val="false"/>
+                <w:i w:val="false"/>
+                <w:caps w:val="false"/>
+                <w:smallCaps w:val="false"/>
+                <w:color w:val="000000"/>
+                <w:spacing w:val="0"/>
+                <w:sz w:val="24"/>
+                <w:szCs w:val="24"/>
+                <w:u w:val="none"/>
+                <w:lang w:val="es-CL" w:eastAsia="zh-CN" w:bidi="hi-IN"/>
+              </w:rPr>
+              <w:t>permitirá</w:t>
+            </w:r>
+            <w:r>
+              <w:rPr>
+                <w:b w:val="false"/>
+                <w:bCs w:val="false"/>
+                <w:i w:val="false"/>
+                <w:caps w:val="false"/>
+                <w:smallCaps w:val="false"/>
+                <w:color w:val="000000"/>
+                <w:spacing w:val="0"/>
+                <w:sz w:val="24"/>
+                <w:szCs w:val="24"/>
+                <w:u w:val="none"/>
+                <w:lang w:val="en-US" w:eastAsia="zh-CN" w:bidi="hi-IN"/>
+              </w:rPr>
+              <w:t xml:space="preserve"> </w:t>
+            </w:r>
+            <w:r>
+              <w:rPr>
+                <w:b w:val="false"/>
+                <w:bCs w:val="false"/>
+                <w:i w:val="false"/>
+                <w:caps w:val="false"/>
+                <w:smallCaps w:val="false"/>
+                <w:color w:val="000000"/>
+                <w:spacing w:val="0"/>
+                <w:sz w:val="24"/>
+                <w:szCs w:val="24"/>
+                <w:u w:val="none"/>
+                <w:lang w:val="es-CL" w:eastAsia="zh-CN" w:bidi="hi-IN"/>
+              </w:rPr>
+              <w:t>acceder</w:t>
+            </w:r>
+            <w:r>
+              <w:rPr>
+                <w:b w:val="false"/>
+                <w:bCs w:val="false"/>
+                <w:i w:val="false"/>
+                <w:caps w:val="false"/>
+                <w:smallCaps w:val="false"/>
+                <w:color w:val="000000"/>
+                <w:spacing w:val="0"/>
+                <w:sz w:val="24"/>
+                <w:szCs w:val="24"/>
+                <w:u w:val="none"/>
+                <w:lang w:val="en-US" w:eastAsia="zh-CN" w:bidi="hi-IN"/>
+              </w:rPr>
+              <w:t xml:space="preserve"> a la vista </w:t>
+            </w:r>
+            <w:r>
+              <w:rPr>
+                <w:b w:val="false"/>
+                <w:bCs w:val="false"/>
+                <w:i w:val="false"/>
+                <w:caps w:val="false"/>
+                <w:smallCaps w:val="false"/>
+                <w:color w:val="000000"/>
+                <w:spacing w:val="0"/>
+                <w:sz w:val="24"/>
+                <w:szCs w:val="24"/>
+                <w:u w:val="none"/>
+                <w:lang w:val="es-CL" w:eastAsia="zh-CN" w:bidi="hi-IN"/>
+              </w:rPr>
+              <w:t>inicio</w:t>
+            </w:r>
+            <w:r>
+              <w:rPr>
+                <w:b w:val="false"/>
+                <w:bCs w:val="false"/>
+                <w:i w:val="false"/>
+                <w:caps w:val="false"/>
+                <w:smallCaps w:val="false"/>
+                <w:color w:val="000000"/>
+                <w:spacing w:val="0"/>
+                <w:sz w:val="24"/>
+                <w:szCs w:val="24"/>
+                <w:u w:val="none"/>
+                <w:lang w:val="en-US" w:eastAsia="zh-CN" w:bidi="hi-IN"/>
+              </w:rPr>
+              <w:t xml:space="preserve"> de </w:t>
+            </w:r>
+            <w:r>
+              <w:rPr>
+                <w:b w:val="false"/>
+                <w:bCs w:val="false"/>
+                <w:i w:val="false"/>
+                <w:caps w:val="false"/>
+                <w:smallCaps w:val="false"/>
+                <w:color w:val="000000"/>
+                <w:spacing w:val="0"/>
+                <w:sz w:val="24"/>
+                <w:szCs w:val="24"/>
+                <w:u w:val="none"/>
+                <w:lang w:val="es-CL" w:eastAsia="zh-CN" w:bidi="hi-IN"/>
+              </w:rPr>
+              <w:t>sesión.</w:t>
             </w:r>
           </w:p>
           <w:p>
@@ -19526,119 +19798,136 @@
                 <w:szCs w:val="24"/>
                 <w:u w:val="none"/>
               </w:rPr>
-              <w:t>Permite manipular las pipelines que examinaran los empleados.</w:t>
-            </w:r>
-          </w:p>
-          <w:p>
-            <w:pPr>
-              <w:pStyle w:val="Contenidodelatabla"/>
-              <w:widowControl w:val="false"/>
-              <w:bidi w:val="0"/>
-              <w:jc w:val="left"/>
-              <w:rPr>
-                <w:rFonts w:ascii="Liberation Serif" w:hAnsi="Liberation Serif"/>
-                <w:b w:val="false"/>
-                <w:b w:val="false"/>
-                <w:bCs w:val="false"/>
-                <w:color w:val="000000"/>
-                <w:sz w:val="24"/>
-                <w:szCs w:val="24"/>
-                <w:u w:val="none"/>
-              </w:rPr>
-            </w:pPr>
-            <w:r>
-              <w:rPr>
-                <w:b w:val="false"/>
-                <w:bCs w:val="false"/>
-                <w:color w:val="000000"/>
-                <w:sz w:val="24"/>
-                <w:szCs w:val="24"/>
-                <w:u w:val="none"/>
-              </w:rPr>
-            </w:r>
-          </w:p>
-          <w:p>
-            <w:pPr>
-              <w:pStyle w:val="Contenidodelatabla"/>
-              <w:widowControl w:val="false"/>
-              <w:bidi w:val="0"/>
-              <w:jc w:val="left"/>
-              <w:rPr>
-                <w:rFonts w:ascii="Liberation Serif" w:hAnsi="Liberation Serif"/>
-                <w:b w:val="false"/>
-                <w:b w:val="false"/>
-                <w:bCs w:val="false"/>
-                <w:color w:val="000000"/>
-                <w:sz w:val="24"/>
-                <w:szCs w:val="24"/>
-                <w:u w:val="none"/>
-              </w:rPr>
-            </w:pPr>
-            <w:r>
-              <w:rPr>
-                <w:b w:val="false"/>
-                <w:bCs w:val="false"/>
-                <w:color w:val="000000"/>
-                <w:sz w:val="24"/>
-                <w:szCs w:val="24"/>
-                <w:u w:val="none"/>
-              </w:rPr>
-            </w:r>
-          </w:p>
-          <w:p>
-            <w:pPr>
-              <w:pStyle w:val="Contenidodelatabla"/>
-              <w:widowControl w:val="false"/>
-              <w:bidi w:val="0"/>
-              <w:jc w:val="left"/>
-              <w:rPr>
-                <w:rFonts w:ascii="Liberation Serif" w:hAnsi="Liberation Serif"/>
-                <w:b w:val="false"/>
-                <w:b w:val="false"/>
-                <w:bCs w:val="false"/>
-                <w:color w:val="000000"/>
-                <w:sz w:val="24"/>
-                <w:szCs w:val="24"/>
-                <w:u w:val="none"/>
-              </w:rPr>
-            </w:pPr>
-            <w:r>
-              <w:rPr>
-                <w:b w:val="false"/>
-                <w:bCs w:val="false"/>
-                <w:color w:val="000000"/>
-                <w:sz w:val="24"/>
-                <w:szCs w:val="24"/>
-                <w:u w:val="none"/>
-              </w:rPr>
-            </w:r>
-          </w:p>
-          <w:p>
-            <w:pPr>
-              <w:pStyle w:val="Contenidodelatabla"/>
-              <w:widowControl w:val="false"/>
-              <w:bidi w:val="0"/>
-              <w:jc w:val="left"/>
-              <w:rPr>
-                <w:rFonts w:ascii="Liberation Serif" w:hAnsi="Liberation Serif"/>
-                <w:b w:val="false"/>
-                <w:b w:val="false"/>
-                <w:bCs w:val="false"/>
-                <w:color w:val="000000"/>
-                <w:sz w:val="24"/>
-                <w:szCs w:val="24"/>
-                <w:u w:val="none"/>
-              </w:rPr>
-            </w:pPr>
-            <w:r>
-              <w:rPr>
-                <w:b w:val="false"/>
-                <w:bCs w:val="false"/>
-                <w:color w:val="000000"/>
-                <w:sz w:val="24"/>
-                <w:szCs w:val="24"/>
-                <w:u w:val="none"/>
-              </w:rPr>
+              <w:t xml:space="preserve">Checklist: al </w:t>
+            </w:r>
+            <w:r>
+              <w:rPr>
+                <w:b w:val="false"/>
+                <w:bCs w:val="false"/>
+                <w:color w:val="000000"/>
+                <w:sz w:val="24"/>
+                <w:szCs w:val="24"/>
+                <w:u w:val="none"/>
+              </w:rPr>
+              <w:t xml:space="preserve">tachar una </w:t>
+            </w:r>
+            <w:r>
+              <w:rPr>
+                <w:rFonts w:eastAsia="Noto Serif CJK SC" w:cs="Lohit Devanagari"/>
+                <w:b w:val="false"/>
+                <w:bCs w:val="false"/>
+                <w:color w:val="000000"/>
+                <w:kern w:val="2"/>
+                <w:sz w:val="24"/>
+                <w:szCs w:val="24"/>
+                <w:u w:val="none"/>
+                <w:lang w:val="es-CL" w:eastAsia="zh-CN" w:bidi="hi-IN"/>
+              </w:rPr>
+              <w:t>las</w:t>
+            </w:r>
+            <w:r>
+              <w:rPr>
+                <w:b w:val="false"/>
+                <w:bCs w:val="false"/>
+                <w:color w:val="000000"/>
+                <w:sz w:val="24"/>
+                <w:szCs w:val="24"/>
+                <w:u w:val="none"/>
+              </w:rPr>
+              <w:t xml:space="preserve"> Checklist de una o mas pipelines nos permitirá borrarlas </w:t>
+            </w:r>
+            <w:r>
+              <w:rPr>
+                <w:b w:val="false"/>
+                <w:bCs w:val="false"/>
+                <w:color w:val="000000"/>
+                <w:sz w:val="24"/>
+                <w:szCs w:val="24"/>
+                <w:u w:val="none"/>
+              </w:rPr>
+              <w:t>del menú administración.</w:t>
+            </w:r>
+          </w:p>
+          <w:p>
+            <w:pPr>
+              <w:pStyle w:val="Contenidodelatabla"/>
+              <w:widowControl w:val="false"/>
+              <w:bidi w:val="0"/>
+              <w:jc w:val="left"/>
+              <w:rPr>
+                <w:rFonts w:ascii="Liberation Serif" w:hAnsi="Liberation Serif"/>
+                <w:b w:val="false"/>
+                <w:b w:val="false"/>
+                <w:bCs w:val="false"/>
+                <w:color w:val="000000"/>
+                <w:sz w:val="24"/>
+                <w:szCs w:val="24"/>
+                <w:u w:val="none"/>
+              </w:rPr>
+            </w:pPr>
+            <w:r>
+              <w:rPr>
+                <w:b w:val="false"/>
+                <w:bCs w:val="false"/>
+                <w:color w:val="000000"/>
+                <w:sz w:val="24"/>
+                <w:szCs w:val="24"/>
+                <w:u w:val="none"/>
+              </w:rPr>
+            </w:r>
+          </w:p>
+          <w:p>
+            <w:pPr>
+              <w:pStyle w:val="Contenidodelatabla"/>
+              <w:widowControl w:val="false"/>
+              <w:bidi w:val="0"/>
+              <w:jc w:val="left"/>
+              <w:rPr>
+                <w:rFonts w:ascii="Liberation Serif" w:hAnsi="Liberation Serif"/>
+                <w:b w:val="false"/>
+                <w:b w:val="false"/>
+                <w:bCs w:val="false"/>
+                <w:color w:val="000000"/>
+                <w:sz w:val="24"/>
+                <w:szCs w:val="24"/>
+                <w:u w:val="none"/>
+              </w:rPr>
+            </w:pPr>
+            <w:r>
+              <w:rPr>
+                <w:b w:val="false"/>
+                <w:bCs w:val="false"/>
+                <w:color w:val="000000"/>
+                <w:sz w:val="24"/>
+                <w:szCs w:val="24"/>
+                <w:u w:val="none"/>
+              </w:rPr>
+              <w:t xml:space="preserve">Guardar cambios: Las pipelines </w:t>
+            </w:r>
+            <w:r>
+              <w:rPr>
+                <w:rFonts w:eastAsia="Noto Serif CJK SC" w:cs="Lohit Devanagari"/>
+                <w:b w:val="false"/>
+                <w:bCs w:val="false"/>
+                <w:color w:val="000000"/>
+                <w:kern w:val="2"/>
+                <w:sz w:val="24"/>
+                <w:szCs w:val="24"/>
+                <w:u w:val="none"/>
+                <w:lang w:val="es-CL" w:eastAsia="zh-CN" w:bidi="hi-IN"/>
+              </w:rPr>
+              <w:t>recientemente</w:t>
+            </w:r>
+            <w:r>
+              <w:rPr>
+                <w:b w:val="false"/>
+                <w:bCs w:val="false"/>
+                <w:color w:val="000000"/>
+                <w:sz w:val="24"/>
+                <w:szCs w:val="24"/>
+                <w:u w:val="none"/>
+              </w:rPr>
+              <w:t xml:space="preserve"> agregadas y que no están tachadas se agregaran al menú principal.</w:t>
             </w:r>
           </w:p>
           <w:p>
@@ -19668,15 +19957,15 @@
                 <w:u w:val="none"/>
               </w:rPr>
               <w:drawing>
-                <wp:anchor behindDoc="0" distT="0" distB="0" distL="0" distR="0" simplePos="0" locked="0" layoutInCell="1" allowOverlap="1" relativeHeight="13">
+                <wp:anchor behindDoc="0" distT="0" distB="0" distL="0" distR="0" simplePos="0" locked="0" layoutInCell="1" allowOverlap="1" relativeHeight="14">
                   <wp:simplePos x="0" y="0"/>
                   <wp:positionH relativeFrom="column">
-                    <wp:posOffset>99060</wp:posOffset>
+                    <wp:posOffset>-3810</wp:posOffset>
                   </wp:positionH>
                   <wp:positionV relativeFrom="paragraph">
-                    <wp:posOffset>169545</wp:posOffset>
+                    <wp:posOffset>822960</wp:posOffset>
                   </wp:positionV>
-                  <wp:extent cx="5542280" cy="2535555"/>
+                  <wp:extent cx="5731510" cy="2622550"/>
                   <wp:effectExtent l="0" t="0" r="0" b="0"/>
                   <wp:wrapSquare wrapText="largest"/>
                   <wp:docPr id="12" name="Imagen12" descr=""/>
@@ -19701,7 +19990,7 @@
                         <pic:spPr bwMode="auto">
                           <a:xfrm>
                             <a:off x="0" y="0"/>
-                            <a:ext cx="5542280" cy="2535555"/>
+                            <a:ext cx="5731510" cy="2622550"/>
                           </a:xfrm>
                           <a:prstGeom prst="rect">
                             <a:avLst/>
@@ -19742,6 +20031,118 @@
               </w:rPr>
             </w:r>
           </w:p>
+          <w:p>
+            <w:pPr>
+              <w:pStyle w:val="Contenidodelatabla"/>
+              <w:widowControl w:val="false"/>
+              <w:bidi w:val="0"/>
+              <w:jc w:val="left"/>
+              <w:rPr>
+                <w:rFonts w:ascii="Liberation Serif" w:hAnsi="Liberation Serif"/>
+                <w:b w:val="false"/>
+                <w:b w:val="false"/>
+                <w:bCs w:val="false"/>
+                <w:color w:val="000000"/>
+                <w:sz w:val="24"/>
+                <w:szCs w:val="24"/>
+                <w:u w:val="none"/>
+              </w:rPr>
+            </w:pPr>
+            <w:r>
+              <w:rPr>
+                <w:b w:val="false"/>
+                <w:bCs w:val="false"/>
+                <w:color w:val="000000"/>
+                <w:sz w:val="24"/>
+                <w:szCs w:val="24"/>
+                <w:u w:val="none"/>
+              </w:rPr>
+            </w:r>
+          </w:p>
+          <w:p>
+            <w:pPr>
+              <w:pStyle w:val="Contenidodelatabla"/>
+              <w:widowControl w:val="false"/>
+              <w:bidi w:val="0"/>
+              <w:jc w:val="left"/>
+              <w:rPr>
+                <w:rFonts w:ascii="Liberation Serif" w:hAnsi="Liberation Serif"/>
+                <w:b w:val="false"/>
+                <w:b w:val="false"/>
+                <w:bCs w:val="false"/>
+                <w:color w:val="000000"/>
+                <w:sz w:val="24"/>
+                <w:szCs w:val="24"/>
+                <w:u w:val="none"/>
+              </w:rPr>
+            </w:pPr>
+            <w:r>
+              <w:rPr>
+                <w:b w:val="false"/>
+                <w:bCs w:val="false"/>
+                <w:color w:val="000000"/>
+                <w:sz w:val="24"/>
+                <w:szCs w:val="24"/>
+                <w:u w:val="none"/>
+              </w:rPr>
+            </w:r>
+          </w:p>
+          <w:p>
+            <w:pPr>
+              <w:pStyle w:val="Contenidodelatabla"/>
+              <w:widowControl w:val="false"/>
+              <w:bidi w:val="0"/>
+              <w:jc w:val="left"/>
+              <w:rPr>
+                <w:rFonts w:ascii="Liberation Serif" w:hAnsi="Liberation Serif"/>
+                <w:b w:val="false"/>
+                <w:b w:val="false"/>
+                <w:bCs w:val="false"/>
+                <w:color w:val="000000"/>
+                <w:sz w:val="24"/>
+                <w:szCs w:val="24"/>
+                <w:u w:val="none"/>
+              </w:rPr>
+            </w:pPr>
+            <w:r>
+              <w:rPr>
+                <w:b w:val="false"/>
+                <w:bCs w:val="false"/>
+                <w:color w:val="000000"/>
+                <w:sz w:val="24"/>
+                <w:szCs w:val="24"/>
+                <w:u w:val="none"/>
+              </w:rPr>
+            </w:r>
+          </w:p>
+          <w:p>
+            <w:pPr>
+              <w:pStyle w:val="Contenidodelatabla"/>
+              <w:widowControl w:val="false"/>
+              <w:bidi w:val="0"/>
+              <w:jc w:val="left"/>
+              <w:rPr>
+                <w:rFonts w:ascii="Liberation Serif" w:hAnsi="Liberation Serif"/>
+                <w:b w:val="false"/>
+                <w:b w:val="false"/>
+                <w:bCs w:val="false"/>
+                <w:color w:val="000000"/>
+                <w:sz w:val="24"/>
+                <w:szCs w:val="24"/>
+                <w:u w:val="none"/>
+              </w:rPr>
+            </w:pPr>
+            <w:r>
+              <w:rPr>
+                <w:b w:val="false"/>
+                <w:bCs w:val="false"/>
+                <w:color w:val="000000"/>
+                <w:sz w:val="24"/>
+                <w:szCs w:val="24"/>
+                <w:u w:val="none"/>
+              </w:rPr>
+            </w:r>
+          </w:p>
         </w:tc>
       </w:tr>
       <w:tr>
@@ -19819,7 +20220,7 @@
                 <w:szCs w:val="24"/>
                 <w:u w:val="none"/>
               </w:rPr>
-              <w:t>N/A</w:t>
+              <w:t>Las pipelines agregadas recientemente y que no se muestran en el menú principal se mostraran en rojo.</w:t>
             </w:r>
           </w:p>
         </w:tc>
@@ -20059,147 +20460,12 @@
                 <w:szCs w:val="24"/>
                 <w:u w:val="none"/>
               </w:rPr>
-              <w:t>N/A</w:t>
+              <w:t>Las pipelines no tachadas se agregan a la tabla del menu principal</w:t>
             </w:r>
           </w:p>
         </w:tc>
       </w:tr>
     </w:tbl>
-    <w:p>
-      <w:pPr>
-        <w:pStyle w:val="Normal"/>
-        <w:bidi w:val="0"/>
-        <w:jc w:val="left"/>
-        <w:rPr>
-          <w:rFonts w:ascii="Liberation Serif" w:hAnsi="Liberation Serif"/>
-          <w:b w:val="false"/>
-          <w:b w:val="false"/>
-          <w:bCs w:val="false"/>
-          <w:color w:val="000000"/>
-          <w:sz w:val="24"/>
-          <w:szCs w:val="24"/>
-          <w:u w:val="none"/>
-        </w:rPr>
-      </w:pPr>
-      <w:r>
-        <w:rPr>
-          <w:b w:val="false"/>
-          <w:bCs w:val="false"/>
-          <w:color w:val="000000"/>
-          <w:sz w:val="24"/>
-          <w:szCs w:val="24"/>
-          <w:u w:val="none"/>
-        </w:rPr>
-      </w:r>
-    </w:p>
-    <w:p>
-      <w:pPr>
-        <w:pStyle w:val="Normal"/>
-        <w:bidi w:val="0"/>
-        <w:jc w:val="left"/>
-        <w:rPr>
-          <w:rFonts w:ascii="Liberation Serif" w:hAnsi="Liberation Serif"/>
-          <w:b w:val="false"/>
-          <w:b w:val="false"/>
-          <w:bCs w:val="false"/>
-          <w:color w:val="000000"/>
-          <w:sz w:val="24"/>
-          <w:szCs w:val="24"/>
-          <w:u w:val="none"/>
-        </w:rPr>
-      </w:pPr>
-      <w:r>
-        <w:rPr>
-          <w:b w:val="false"/>
-          <w:bCs w:val="false"/>
-          <w:color w:val="000000"/>
-          <w:sz w:val="24"/>
-          <w:szCs w:val="24"/>
-          <w:u w:val="none"/>
-        </w:rPr>
-      </w:r>
-    </w:p>
-    <w:p>
-      <w:pPr>
-        <w:pStyle w:val="Normal"/>
-        <w:bidi w:val="0"/>
-        <w:jc w:val="left"/>
-        <w:rPr>
-          <w:rFonts w:ascii="Liberation Serif" w:hAnsi="Liberation Serif"/>
-          <w:b w:val="false"/>
-          <w:b w:val="false"/>
-          <w:bCs w:val="false"/>
-          <w:color w:val="000000"/>
-          <w:sz w:val="24"/>
-          <w:szCs w:val="24"/>
-          <w:u w:val="none"/>
-        </w:rPr>
-      </w:pPr>
-      <w:r>
-        <w:rPr>
-          <w:b w:val="false"/>
-          <w:bCs w:val="false"/>
-          <w:color w:val="000000"/>
-          <w:sz w:val="24"/>
-          <w:szCs w:val="24"/>
-          <w:u w:val="none"/>
-        </w:rPr>
-      </w:r>
-    </w:p>
-    <w:p>
-      <w:pPr>
-        <w:pStyle w:val="Normal"/>
-        <w:bidi w:val="0"/>
-        <w:jc w:val="left"/>
-        <w:rPr>
-          <w:rFonts w:ascii="Liberation Serif" w:hAnsi="Liberation Serif"/>
-          <w:b w:val="false"/>
-          <w:b w:val="false"/>
-          <w:bCs w:val="false"/>
-          <w:color w:val="000000"/>
-          <w:sz w:val="24"/>
-          <w:szCs w:val="24"/>
-          <w:u w:val="none"/>
-        </w:rPr>
-      </w:pPr>
-      <w:r>
-        <w:rPr>
-          <w:b w:val="false"/>
-          <w:bCs w:val="false"/>
-          <w:color w:val="000000"/>
-          <w:sz w:val="24"/>
-          <w:szCs w:val="24"/>
-          <w:u w:val="none"/>
-        </w:rPr>
-      </w:r>
-    </w:p>
-    <w:p>
-      <w:pPr>
-        <w:pStyle w:val="Normal"/>
-        <w:bidi w:val="0"/>
-        <w:jc w:val="left"/>
-        <w:rPr>
-          <w:rFonts w:ascii="Liberation Serif" w:hAnsi="Liberation Serif"/>
-          <w:b w:val="false"/>
-          <w:b w:val="false"/>
-          <w:bCs w:val="false"/>
-          <w:color w:val="000000"/>
-          <w:sz w:val="24"/>
-          <w:szCs w:val="24"/>
-          <w:u w:val="none"/>
-        </w:rPr>
-      </w:pPr>
-      <w:r>
-        <w:rPr>
-          <w:b w:val="false"/>
-          <w:bCs w:val="false"/>
-          <w:color w:val="000000"/>
-          <w:sz w:val="24"/>
-          <w:szCs w:val="24"/>
-          <w:u w:val="none"/>
-        </w:rPr>
-      </w:r>
-    </w:p>
     <w:p>
       <w:pPr>
         <w:pStyle w:val="Normal"/>
@@ -20815,7 +21081,7 @@
       </w:tr>
       <w:tr>
         <w:trPr>
-          <w:trHeight w:val="7960" w:hRule="atLeast"/>
+          <w:trHeight w:val="8245" w:hRule="atLeast"/>
         </w:trPr>
         <w:tc>
           <w:tcPr>
@@ -20890,7 +21156,29 @@
                 <w:szCs w:val="24"/>
                 <w:u w:val="none"/>
               </w:rPr>
-              <w:t xml:space="preserve">Listado de servidores: se podrá </w:t>
+              <w:t xml:space="preserve">Listado de servidores: se </w:t>
+            </w:r>
+            <w:r>
+              <w:rPr>
+                <w:b w:val="false"/>
+                <w:bCs w:val="false"/>
+                <w:color w:val="000000"/>
+                <w:sz w:val="24"/>
+                <w:szCs w:val="24"/>
+                <w:u w:val="none"/>
+              </w:rPr>
+              <w:t>puede</w:t>
+            </w:r>
+            <w:r>
+              <w:rPr>
+                <w:b w:val="false"/>
+                <w:bCs w:val="false"/>
+                <w:color w:val="000000"/>
+                <w:sz w:val="24"/>
+                <w:szCs w:val="24"/>
+                <w:u w:val="none"/>
+              </w:rPr>
+              <w:t xml:space="preserve"> </w:t>
             </w:r>
             <w:r>
               <w:rPr>
@@ -20922,106 +21210,92 @@
               </w:rPr>
             </w:pPr>
             <w:r>
-              <w:rPr>
-                <w:b w:val="false"/>
-                <w:bCs w:val="false"/>
-                <w:color w:val="000000"/>
-                <w:sz w:val="24"/>
-                <w:szCs w:val="24"/>
-                <w:u w:val="none"/>
-              </w:rPr>
-            </w:r>
-          </w:p>
-          <w:p>
-            <w:pPr>
-              <w:pStyle w:val="Contenidodelatabla"/>
-              <w:widowControl w:val="false"/>
-              <w:bidi w:val="0"/>
-              <w:jc w:val="left"/>
-              <w:rPr>
-                <w:rFonts w:ascii="Liberation Serif" w:hAnsi="Liberation Serif"/>
-                <w:b w:val="false"/>
-                <w:b w:val="false"/>
-                <w:bCs w:val="false"/>
-                <w:color w:val="000000"/>
-                <w:sz w:val="24"/>
-                <w:szCs w:val="24"/>
-                <w:u w:val="none"/>
-              </w:rPr>
-            </w:pPr>
-            <w:r>
-              <w:rPr>
-                <w:b w:val="false"/>
-                <w:bCs w:val="false"/>
-                <w:color w:val="000000"/>
-                <w:sz w:val="24"/>
-                <w:szCs w:val="24"/>
-                <w:u w:val="none"/>
-              </w:rPr>
-            </w:r>
-          </w:p>
-          <w:p>
-            <w:pPr>
-              <w:pStyle w:val="Contenidodelatabla"/>
-              <w:widowControl w:val="false"/>
-              <w:bidi w:val="0"/>
-              <w:jc w:val="left"/>
-              <w:rPr>
-                <w:rFonts w:ascii="Liberation Serif" w:hAnsi="Liberation Serif"/>
-                <w:b w:val="false"/>
-                <w:b w:val="false"/>
-                <w:bCs w:val="false"/>
-                <w:color w:val="000000"/>
-                <w:sz w:val="24"/>
-                <w:szCs w:val="24"/>
-                <w:u w:val="none"/>
-              </w:rPr>
-            </w:pPr>
-            <w:r>
-              <w:rPr>
-                <w:b w:val="false"/>
-                <w:bCs w:val="false"/>
-                <w:color w:val="000000"/>
-                <w:sz w:val="24"/>
-                <w:szCs w:val="24"/>
-                <w:u w:val="none"/>
-              </w:rPr>
-            </w:r>
-          </w:p>
-          <w:p>
-            <w:pPr>
-              <w:pStyle w:val="Contenidodelatabla"/>
-              <w:widowControl w:val="false"/>
-              <w:bidi w:val="0"/>
-              <w:jc w:val="left"/>
-              <w:rPr>
-                <w:rFonts w:ascii="Liberation Serif" w:hAnsi="Liberation Serif"/>
-                <w:b w:val="false"/>
-                <w:b w:val="false"/>
-                <w:bCs w:val="false"/>
-                <w:color w:val="000000"/>
-                <w:sz w:val="24"/>
-                <w:szCs w:val="24"/>
-                <w:u w:val="none"/>
-              </w:rPr>
-            </w:pPr>
-            <w:r>
-              <w:rPr>
-                <w:b w:val="false"/>
-                <w:bCs w:val="false"/>
-                <w:color w:val="000000"/>
-                <w:sz w:val="24"/>
-                <w:szCs w:val="24"/>
-                <w:u w:val="none"/>
-              </w:rPr>
+              <w:rPr/>
+            </w:r>
+          </w:p>
+          <w:p>
+            <w:pPr>
+              <w:pStyle w:val="Contenidodelatabla"/>
+              <w:widowControl w:val="false"/>
+              <w:bidi w:val="0"/>
+              <w:jc w:val="left"/>
+              <w:rPr>
+                <w:rFonts w:ascii="Liberation Serif" w:hAnsi="Liberation Serif"/>
+                <w:b w:val="false"/>
+                <w:b w:val="false"/>
+                <w:bCs w:val="false"/>
+                <w:color w:val="000000"/>
+                <w:sz w:val="24"/>
+                <w:szCs w:val="24"/>
+                <w:u w:val="none"/>
+              </w:rPr>
+            </w:pPr>
+            <w:r>
+              <w:rPr>
+                <w:b w:val="false"/>
+                <w:bCs w:val="false"/>
+                <w:color w:val="000000"/>
+                <w:sz w:val="24"/>
+                <w:szCs w:val="24"/>
+                <w:u w:val="none"/>
+              </w:rPr>
+              <w:t>URL Pipeline : Se puede ingresar una url correspondiente a una pipeline del servidor seleccionado anteriormente</w:t>
+            </w:r>
+          </w:p>
+          <w:p>
+            <w:pPr>
+              <w:pStyle w:val="Contenidodelatabla"/>
+              <w:widowControl w:val="false"/>
+              <w:bidi w:val="0"/>
+              <w:jc w:val="left"/>
+              <w:rPr>
+                <w:rFonts w:ascii="Liberation Serif" w:hAnsi="Liberation Serif"/>
+                <w:b w:val="false"/>
+                <w:b w:val="false"/>
+                <w:bCs w:val="false"/>
+                <w:color w:val="000000"/>
+                <w:sz w:val="24"/>
+                <w:szCs w:val="24"/>
+                <w:u w:val="none"/>
+              </w:rPr>
+            </w:pPr>
+            <w:r>
+              <w:rPr>
+                <w:b w:val="false"/>
+                <w:bCs w:val="false"/>
+                <w:color w:val="000000"/>
+                <w:sz w:val="24"/>
+                <w:szCs w:val="24"/>
+                <w:u w:val="none"/>
+              </w:rPr>
+            </w:r>
+          </w:p>
+          <w:p>
+            <w:pPr>
+              <w:pStyle w:val="Contenidodelatabla"/>
+              <w:widowControl w:val="false"/>
+              <w:bidi w:val="0"/>
+              <w:jc w:val="left"/>
+              <w:rPr>
+                <w:rFonts w:ascii="Liberation Serif" w:hAnsi="Liberation Serif"/>
+                <w:b w:val="false"/>
+                <w:b w:val="false"/>
+                <w:bCs w:val="false"/>
+                <w:color w:val="000000"/>
+                <w:sz w:val="24"/>
+                <w:szCs w:val="24"/>
+                <w:u w:val="none"/>
+              </w:rPr>
+            </w:pPr>
+            <w:r>
               <w:drawing>
-                <wp:anchor behindDoc="0" distT="0" distB="0" distL="0" distR="0" simplePos="0" locked="0" layoutInCell="1" allowOverlap="1" relativeHeight="14">
+                <wp:anchor behindDoc="0" distT="0" distB="0" distL="0" distR="0" simplePos="0" locked="0" layoutInCell="1" allowOverlap="1" relativeHeight="13">
                   <wp:simplePos x="0" y="0"/>
                   <wp:positionH relativeFrom="column">
                     <wp:posOffset>125730</wp:posOffset>
                   </wp:positionH>
                   <wp:positionV relativeFrom="paragraph">
-                    <wp:posOffset>742950</wp:posOffset>
+                    <wp:posOffset>857250</wp:posOffset>
                   </wp:positionV>
                   <wp:extent cx="5039995" cy="3284220"/>
                   <wp:effectExtent l="0" t="0" r="0" b="0"/>
@@ -21060,6 +21334,114 @@
                 </wp:anchor>
               </w:drawing>
             </w:r>
+            <w:r>
+              <w:rPr>
+                <w:b w:val="false"/>
+                <w:bCs w:val="false"/>
+                <w:color w:val="000000"/>
+                <w:sz w:val="24"/>
+                <w:szCs w:val="24"/>
+                <w:u w:val="none"/>
+              </w:rPr>
+              <w:t>N</w:t>
+            </w:r>
+            <w:r>
+              <w:rPr>
+                <w:b w:val="false"/>
+                <w:bCs w:val="false"/>
+                <w:color w:val="000000"/>
+                <w:sz w:val="24"/>
+                <w:szCs w:val="24"/>
+                <w:u w:val="none"/>
+              </w:rPr>
+              <w:t>ombre de pipeline: Se puede ingresar el nombre de la pipeline a agregar</w:t>
+            </w:r>
+          </w:p>
+          <w:p>
+            <w:pPr>
+              <w:pStyle w:val="Contenidodelatabla"/>
+              <w:widowControl w:val="false"/>
+              <w:bidi w:val="0"/>
+              <w:jc w:val="left"/>
+              <w:rPr>
+                <w:rFonts w:ascii="Liberation Serif" w:hAnsi="Liberation Serif"/>
+                <w:b w:val="false"/>
+                <w:b w:val="false"/>
+                <w:bCs w:val="false"/>
+                <w:color w:val="000000"/>
+                <w:sz w:val="24"/>
+                <w:szCs w:val="24"/>
+                <w:u w:val="none"/>
+              </w:rPr>
+            </w:pPr>
+            <w:r>
+              <w:rPr>
+                <w:b w:val="false"/>
+                <w:bCs w:val="false"/>
+                <w:color w:val="000000"/>
+                <w:sz w:val="24"/>
+                <w:szCs w:val="24"/>
+                <w:u w:val="none"/>
+              </w:rPr>
+            </w:r>
+          </w:p>
+          <w:p>
+            <w:pPr>
+              <w:pStyle w:val="Contenidodelatabla"/>
+              <w:widowControl w:val="false"/>
+              <w:bidi w:val="0"/>
+              <w:jc w:val="left"/>
+              <w:rPr>
+                <w:rFonts w:ascii="Liberation Serif" w:hAnsi="Liberation Serif"/>
+                <w:b w:val="false"/>
+                <w:b w:val="false"/>
+                <w:bCs w:val="false"/>
+                <w:color w:val="000000"/>
+                <w:sz w:val="24"/>
+                <w:szCs w:val="24"/>
+                <w:u w:val="none"/>
+              </w:rPr>
+            </w:pPr>
+            <w:r>
+              <w:rPr>
+                <w:b w:val="false"/>
+                <w:bCs w:val="false"/>
+                <w:color w:val="000000"/>
+                <w:sz w:val="24"/>
+                <w:szCs w:val="24"/>
+                <w:u w:val="none"/>
+              </w:rPr>
+              <w:t>Proyecto : Se puede seleccionar un proyecto valido.</w:t>
+            </w:r>
+          </w:p>
+          <w:p>
+            <w:pPr>
+              <w:pStyle w:val="Contenidodelatabla"/>
+              <w:widowControl w:val="false"/>
+              <w:bidi w:val="0"/>
+              <w:jc w:val="left"/>
+              <w:rPr>
+                <w:rFonts w:ascii="Liberation Serif" w:hAnsi="Liberation Serif"/>
+                <w:b w:val="false"/>
+                <w:b w:val="false"/>
+                <w:bCs w:val="false"/>
+                <w:color w:val="000000"/>
+                <w:sz w:val="24"/>
+                <w:szCs w:val="24"/>
+                <w:u w:val="none"/>
+              </w:rPr>
+            </w:pPr>
+            <w:r>
+              <w:rPr>
+                <w:b w:val="false"/>
+                <w:bCs w:val="false"/>
+                <w:color w:val="000000"/>
+                <w:sz w:val="24"/>
+                <w:szCs w:val="24"/>
+                <w:u w:val="none"/>
+              </w:rPr>
+              <w:t xml:space="preserve"> </w:t>
+            </w:r>
           </w:p>
         </w:tc>
       </w:tr>
@@ -21378,7 +21760,7 @@
                 <w:szCs w:val="24"/>
                 <w:u w:val="none"/>
               </w:rPr>
-              <w:t>N/A</w:t>
+              <w:t>Se agregara la pipeline al menú administración.</w:t>
             </w:r>
           </w:p>
         </w:tc>
@@ -21848,7 +22230,54 @@
                 <w:szCs w:val="24"/>
                 <w:u w:val="none"/>
               </w:rPr>
-              <w:t>Se debe procurar un tiempo de cargar breve para cada elemento de la aplicación</w:t>
+              <w:t xml:space="preserve">Se debe procurar un tiempo de cargar breve para cada </w:t>
+            </w:r>
+            <w:r>
+              <w:rPr>
+                <w:rFonts w:eastAsia="Noto Serif CJK SC" w:cs="Lohit Devanagari"/>
+                <w:b w:val="false"/>
+                <w:bCs w:val="false"/>
+                <w:color w:val="000000"/>
+                <w:kern w:val="2"/>
+                <w:sz w:val="24"/>
+                <w:szCs w:val="24"/>
+                <w:u w:val="none"/>
+                <w:lang w:val="es-CL" w:eastAsia="zh-CN" w:bidi="hi-IN"/>
+              </w:rPr>
+              <w:t>script</w:t>
+            </w:r>
+            <w:r>
+              <w:rPr>
+                <w:b w:val="false"/>
+                <w:bCs w:val="false"/>
+                <w:color w:val="000000"/>
+                <w:sz w:val="24"/>
+                <w:szCs w:val="24"/>
+                <w:u w:val="none"/>
+              </w:rPr>
+              <w:t xml:space="preserve"> </w:t>
+            </w:r>
+            <w:r>
+              <w:rPr>
+                <w:b w:val="false"/>
+                <w:bCs w:val="false"/>
+                <w:color w:val="000000"/>
+                <w:sz w:val="24"/>
+                <w:szCs w:val="24"/>
+                <w:u w:val="none"/>
+              </w:rPr>
+              <w:t xml:space="preserve">o algoritmo </w:t>
+            </w:r>
+            <w:r>
+              <w:rPr>
+                <w:b w:val="false"/>
+                <w:bCs w:val="false"/>
+                <w:color w:val="000000"/>
+                <w:sz w:val="24"/>
+                <w:szCs w:val="24"/>
+                <w:u w:val="none"/>
+              </w:rPr>
+              <w:t>de la aplicación.</w:t>
             </w:r>
           </w:p>
         </w:tc>
@@ -22084,7 +22513,21 @@
                 <w:szCs w:val="24"/>
                 <w:u w:val="none"/>
               </w:rPr>
-              <w:t>El sistema deberá estar alojado en un servidor eficiente que pueda manejar una gran concurrencia de datos.</w:t>
+              <w:t>El sistema deberá estar alojad</w:t>
+            </w:r>
+            <w:r>
+              <w:rPr>
+                <w:rFonts w:eastAsia="Noto Serif CJK SC" w:cs="Lohit Devanagari"/>
+                <w:b w:val="false"/>
+                <w:bCs w:val="false"/>
+                <w:color w:val="000000"/>
+                <w:kern w:val="2"/>
+                <w:sz w:val="24"/>
+                <w:szCs w:val="24"/>
+                <w:u w:val="none"/>
+                <w:lang w:val="es-CL" w:eastAsia="zh-CN" w:bidi="hi-IN"/>
+              </w:rPr>
+              <w:t>a en base de datos tipo postgres</w:t>
             </w:r>
           </w:p>
         </w:tc>
@@ -22470,7 +22913,55 @@
                 <w:szCs w:val="24"/>
                 <w:u w:val="none"/>
               </w:rPr>
-              <w:t>El sistema deberá ser fácilmente entendible por todo programador; para poder corregir futuros problemas y agregar nuevas funcionalidades</w:t>
+              <w:t xml:space="preserve">El </w:t>
+            </w:r>
+            <w:r>
+              <w:rPr>
+                <w:rFonts w:eastAsia="Noto Serif CJK SC" w:cs="Lohit Devanagari"/>
+                <w:b w:val="false"/>
+                <w:bCs w:val="false"/>
+                <w:i w:val="false"/>
+                <w:caps w:val="false"/>
+                <w:smallCaps w:val="false"/>
+                <w:color w:val="000000"/>
+                <w:spacing w:val="0"/>
+                <w:kern w:val="2"/>
+                <w:sz w:val="24"/>
+                <w:szCs w:val="24"/>
+                <w:u w:val="none"/>
+                <w:lang w:val="es-CL" w:eastAsia="zh-CN" w:bidi="hi-IN"/>
+              </w:rPr>
+              <w:t>código</w:t>
+            </w:r>
+            <w:r>
+              <w:rPr>
+                <w:b w:val="false"/>
+                <w:bCs w:val="false"/>
+                <w:i w:val="false"/>
+                <w:caps w:val="false"/>
+                <w:smallCaps w:val="false"/>
+                <w:color w:val="000000"/>
+                <w:spacing w:val="0"/>
+                <w:sz w:val="24"/>
+                <w:szCs w:val="24"/>
+                <w:u w:val="none"/>
+              </w:rPr>
+              <w:t xml:space="preserve"> deberá ser fácilmente entendible por todo programador; para poder corregir futuros problemas y agregar nuevas funcionalidades</w:t>
+            </w:r>
+            <w:r>
+              <w:rPr>
+                <w:b w:val="false"/>
+                <w:bCs w:val="false"/>
+                <w:i w:val="false"/>
+                <w:caps w:val="false"/>
+                <w:smallCaps w:val="false"/>
+                <w:color w:val="000000"/>
+                <w:spacing w:val="0"/>
+                <w:sz w:val="24"/>
+                <w:szCs w:val="24"/>
+                <w:u w:val="none"/>
+              </w:rPr>
+              <w:t>.</w:t>
             </w:r>
           </w:p>
         </w:tc>

</xml_diff>